<commit_message>
experiment bookdown @ 220427-072009
</commit_message>
<xml_diff>
--- a/tmp/scom-expb.docx
+++ b/tmp/scom-expb.docx
@@ -55,7 +55,7 @@
         <w:pStyle w:val="Brdtext"/>
       </w:pPr>
       <w:r>
-        <w:t xml:space="preserve">2022-04-04</w:t>
+        <w:t xml:space="preserve">2022-04-27</w:t>
       </w:r>
     </w:p>
     <w:p>
@@ -84,7 +84,7 @@
       </w:pPr>
       <w:bookmarkStart w:id="22" w:name="section"/>
       <w:r>
-        <w:t xml:space="preserve">2022-04-04</w:t>
+        <w:t xml:space="preserve">2022-04-27</w:t>
       </w:r>
       <w:bookmarkEnd w:id="22"/>
     </w:p>
@@ -4310,7 +4310,7 @@
               <w:jc w:val="left"/>
             </w:pPr>
             <w:r>
-              <w:t xml:space="preserve">Kontrollvillkor</w:t>
+              <w:t xml:space="preserve">Deltagare.</w:t>
             </w:r>
           </w:p>
         </w:tc>
@@ -4327,24 +4327,7 @@
               <w:jc w:val="left"/>
             </w:pPr>
             <w:r>
-              <w:t xml:space="preserve">Behandling_A</w:t>
-            </w:r>
-          </w:p>
-        </w:tc>
-        <w:tc>
-          <w:tcPr>
-            <w:tcBorders>
-              <w:bottom w:val="single"/>
-            </w:tcBorders>
-            <w:vAlign w:val="bottom"/>
-          </w:tcPr>
-          <w:p>
-            <w:pPr>
-              <w:pStyle w:val="Compact"/>
-              <w:jc w:val="left"/>
-            </w:pPr>
-            <w:r>
-              <w:t xml:space="preserve">Behandling_B</w:t>
+              <w:t xml:space="preserve">Försöksomgång_1.</w:t>
             </w:r>
           </w:p>
         </w:tc>
@@ -4368,18 +4351,7 @@
               <w:jc w:val="left"/>
             </w:pPr>
             <w:r>
-              <w:t xml:space="preserve">Deltagare 2</w:t>
-            </w:r>
-          </w:p>
-        </w:tc>
-        <w:tc>
-          <w:p>
-            <w:pPr>
-              <w:pStyle w:val="Compact"/>
-              <w:jc w:val="left"/>
-            </w:pPr>
-            <w:r>
-              <w:t xml:space="preserve">Deltagare 3</w:t>
+              <w:t xml:space="preserve">Kontrollvillkor</w:t>
             </w:r>
           </w:p>
         </w:tc>
@@ -4392,29 +4364,18 @@
               <w:jc w:val="left"/>
             </w:pPr>
             <w:r>
-              <w:t xml:space="preserve">Deltagare 4</w:t>
-            </w:r>
-          </w:p>
-        </w:tc>
-        <w:tc>
-          <w:p>
-            <w:pPr>
-              <w:pStyle w:val="Compact"/>
-              <w:jc w:val="left"/>
-            </w:pPr>
-            <w:r>
-              <w:t xml:space="preserve">Deltagare 5</w:t>
-            </w:r>
-          </w:p>
-        </w:tc>
-        <w:tc>
-          <w:p>
-            <w:pPr>
-              <w:pStyle w:val="Compact"/>
-              <w:jc w:val="left"/>
-            </w:pPr>
-            <w:r>
-              <w:t xml:space="preserve">Deltagare 6</w:t>
+              <w:t xml:space="preserve">Deltagare 2</w:t>
+            </w:r>
+          </w:p>
+        </w:tc>
+        <w:tc>
+          <w:p>
+            <w:pPr>
+              <w:pStyle w:val="Compact"/>
+              <w:jc w:val="left"/>
+            </w:pPr>
+            <w:r>
+              <w:t xml:space="preserve">Behandling_A</w:t>
             </w:r>
           </w:p>
         </w:tc>
@@ -4427,29 +4388,90 @@
               <w:jc w:val="left"/>
             </w:pPr>
             <w:r>
-              <w:t xml:space="preserve">Deltagare 7</w:t>
-            </w:r>
-          </w:p>
-        </w:tc>
-        <w:tc>
-          <w:p>
-            <w:pPr>
-              <w:pStyle w:val="Compact"/>
-              <w:jc w:val="left"/>
-            </w:pPr>
-            <w:r>
-              <w:t xml:space="preserve">Deltagare 8</w:t>
-            </w:r>
-          </w:p>
-        </w:tc>
-        <w:tc>
-          <w:p>
-            <w:pPr>
-              <w:pStyle w:val="Compact"/>
-              <w:jc w:val="left"/>
-            </w:pPr>
-            <w:r>
-              <w:t xml:space="preserve">…</w:t>
+              <w:t xml:space="preserve">Deltagare 3</w:t>
+            </w:r>
+          </w:p>
+        </w:tc>
+        <w:tc>
+          <w:p>
+            <w:pPr>
+              <w:pStyle w:val="Compact"/>
+              <w:jc w:val="left"/>
+            </w:pPr>
+            <w:r>
+              <w:t xml:space="preserve">Behandling_B</w:t>
+            </w:r>
+          </w:p>
+        </w:tc>
+      </w:tr>
+      <w:tr>
+        <w:tc>
+          <w:p>
+            <w:pPr>
+              <w:pStyle w:val="Compact"/>
+              <w:jc w:val="left"/>
+            </w:pPr>
+            <w:r>
+              <w:t xml:space="preserve">Deltagare 4</w:t>
+            </w:r>
+          </w:p>
+        </w:tc>
+        <w:tc>
+          <w:p>
+            <w:pPr>
+              <w:pStyle w:val="Compact"/>
+              <w:jc w:val="left"/>
+            </w:pPr>
+            <w:r>
+              <w:t xml:space="preserve">Kontrollvillkor</w:t>
+            </w:r>
+          </w:p>
+        </w:tc>
+      </w:tr>
+      <w:tr>
+        <w:tc>
+          <w:p>
+            <w:pPr>
+              <w:pStyle w:val="Compact"/>
+              <w:jc w:val="left"/>
+            </w:pPr>
+            <w:r>
+              <w:t xml:space="preserve">Deltagare 5</w:t>
+            </w:r>
+          </w:p>
+        </w:tc>
+        <w:tc>
+          <w:p>
+            <w:pPr>
+              <w:pStyle w:val="Compact"/>
+              <w:jc w:val="left"/>
+            </w:pPr>
+            <w:r>
+              <w:t xml:space="preserve">Behandling_A</w:t>
+            </w:r>
+          </w:p>
+        </w:tc>
+      </w:tr>
+      <w:tr>
+        <w:tc>
+          <w:p>
+            <w:pPr>
+              <w:pStyle w:val="Compact"/>
+              <w:jc w:val="left"/>
+            </w:pPr>
+            <w:r>
+              <w:t xml:space="preserve">Deltagare 6</w:t>
+            </w:r>
+          </w:p>
+        </w:tc>
+        <w:tc>
+          <w:p>
+            <w:pPr>
+              <w:pStyle w:val="Compact"/>
+              <w:jc w:val="left"/>
+            </w:pPr>
+            <w:r>
+              <w:t xml:space="preserve">Behandling_B</w:t>
             </w:r>
           </w:p>
         </w:tc>

</xml_diff>

<commit_message>
experiment bookdown @ 220427-075127
</commit_message>
<xml_diff>
--- a/tmp/scom-expb.docx
+++ b/tmp/scom-expb.docx
@@ -4310,7 +4310,7 @@
               <w:jc w:val="left"/>
             </w:pPr>
             <w:r>
-              <w:t xml:space="preserve">Deltagare.</w:t>
+              <w:t xml:space="preserve">Deltagare</w:t>
             </w:r>
           </w:p>
         </w:tc>
@@ -4327,7 +4327,7 @@
               <w:jc w:val="left"/>
             </w:pPr>
             <w:r>
-              <w:t xml:space="preserve">Försöksomgång_1.</w:t>
+              <w:t xml:space="preserve">Försöksomgång_1</w:t>
             </w:r>
           </w:p>
         </w:tc>
@@ -4583,7 +4583,7 @@
               <w:jc w:val="left"/>
             </w:pPr>
             <w:r>
-              <w:t xml:space="preserve">Kontrollvillkor</w:t>
+              <w:t xml:space="preserve">Deltagare</w:t>
             </w:r>
           </w:p>
         </w:tc>
@@ -4600,24 +4600,7 @@
               <w:jc w:val="left"/>
             </w:pPr>
             <w:r>
-              <w:t xml:space="preserve">Behandling_A</w:t>
-            </w:r>
-          </w:p>
-        </w:tc>
-        <w:tc>
-          <w:tcPr>
-            <w:tcBorders>
-              <w:bottom w:val="single"/>
-            </w:tcBorders>
-            <w:vAlign w:val="bottom"/>
-          </w:tcPr>
-          <w:p>
-            <w:pPr>
-              <w:pStyle w:val="Compact"/>
-              <w:jc w:val="left"/>
-            </w:pPr>
-            <w:r>
-              <w:t xml:space="preserve">Behandling_B</w:t>
+              <w:t xml:space="preserve">Försöksomgång_1</w:t>
             </w:r>
           </w:p>
         </w:tc>
@@ -4641,18 +4624,7 @@
               <w:jc w:val="left"/>
             </w:pPr>
             <w:r>
-              <w:t xml:space="preserve">Deltagare 1</w:t>
-            </w:r>
-          </w:p>
-        </w:tc>
-        <w:tc>
-          <w:p>
-            <w:pPr>
-              <w:pStyle w:val="Compact"/>
-              <w:jc w:val="left"/>
-            </w:pPr>
-            <w:r>
-              <w:t xml:space="preserve">Deltagare 1</w:t>
+              <w:t xml:space="preserve">Kontrollvillkor</w:t>
             </w:r>
           </w:p>
         </w:tc>
@@ -4665,29 +4637,18 @@
               <w:jc w:val="left"/>
             </w:pPr>
             <w:r>
-              <w:t xml:space="preserve">Deltagare 2</w:t>
-            </w:r>
-          </w:p>
-        </w:tc>
-        <w:tc>
-          <w:p>
-            <w:pPr>
-              <w:pStyle w:val="Compact"/>
-              <w:jc w:val="left"/>
-            </w:pPr>
-            <w:r>
-              <w:t xml:space="preserve">Deltagare 2</w:t>
-            </w:r>
-          </w:p>
-        </w:tc>
-        <w:tc>
-          <w:p>
-            <w:pPr>
-              <w:pStyle w:val="Compact"/>
-              <w:jc w:val="left"/>
-            </w:pPr>
-            <w:r>
-              <w:t xml:space="preserve">Deltagare 2</w:t>
+              <w:t xml:space="preserve">Deltagare 1</w:t>
+            </w:r>
+          </w:p>
+        </w:tc>
+        <w:tc>
+          <w:p>
+            <w:pPr>
+              <w:pStyle w:val="Compact"/>
+              <w:jc w:val="left"/>
+            </w:pPr>
+            <w:r>
+              <w:t xml:space="preserve">Behandling_A</w:t>
             </w:r>
           </w:p>
         </w:tc>
@@ -4700,29 +4661,90 @@
               <w:jc w:val="left"/>
             </w:pPr>
             <w:r>
-              <w:t xml:space="preserve">Deltagare 3</w:t>
-            </w:r>
-          </w:p>
-        </w:tc>
-        <w:tc>
-          <w:p>
-            <w:pPr>
-              <w:pStyle w:val="Compact"/>
-              <w:jc w:val="left"/>
-            </w:pPr>
-            <w:r>
-              <w:t xml:space="preserve">Deltagare 3</w:t>
-            </w:r>
-          </w:p>
-        </w:tc>
-        <w:tc>
-          <w:p>
-            <w:pPr>
-              <w:pStyle w:val="Compact"/>
-              <w:jc w:val="left"/>
-            </w:pPr>
-            <w:r>
-              <w:t xml:space="preserve">Deltagare 3</w:t>
+              <w:t xml:space="preserve">Deltagare 1</w:t>
+            </w:r>
+          </w:p>
+        </w:tc>
+        <w:tc>
+          <w:p>
+            <w:pPr>
+              <w:pStyle w:val="Compact"/>
+              <w:jc w:val="left"/>
+            </w:pPr>
+            <w:r>
+              <w:t xml:space="preserve">Behandling_B</w:t>
+            </w:r>
+          </w:p>
+        </w:tc>
+      </w:tr>
+      <w:tr>
+        <w:tc>
+          <w:p>
+            <w:pPr>
+              <w:pStyle w:val="Compact"/>
+              <w:jc w:val="left"/>
+            </w:pPr>
+            <w:r>
+              <w:t xml:space="preserve">Deltagare 2</w:t>
+            </w:r>
+          </w:p>
+        </w:tc>
+        <w:tc>
+          <w:p>
+            <w:pPr>
+              <w:pStyle w:val="Compact"/>
+              <w:jc w:val="left"/>
+            </w:pPr>
+            <w:r>
+              <w:t xml:space="preserve">Kontrollvillkor</w:t>
+            </w:r>
+          </w:p>
+        </w:tc>
+      </w:tr>
+      <w:tr>
+        <w:tc>
+          <w:p>
+            <w:pPr>
+              <w:pStyle w:val="Compact"/>
+              <w:jc w:val="left"/>
+            </w:pPr>
+            <w:r>
+              <w:t xml:space="preserve">Deltagare 2</w:t>
+            </w:r>
+          </w:p>
+        </w:tc>
+        <w:tc>
+          <w:p>
+            <w:pPr>
+              <w:pStyle w:val="Compact"/>
+              <w:jc w:val="left"/>
+            </w:pPr>
+            <w:r>
+              <w:t xml:space="preserve">Behandling_A</w:t>
+            </w:r>
+          </w:p>
+        </w:tc>
+      </w:tr>
+      <w:tr>
+        <w:tc>
+          <w:p>
+            <w:pPr>
+              <w:pStyle w:val="Compact"/>
+              <w:jc w:val="left"/>
+            </w:pPr>
+            <w:r>
+              <w:t xml:space="preserve">Deltagare 2</w:t>
+            </w:r>
+          </w:p>
+        </w:tc>
+        <w:tc>
+          <w:p>
+            <w:pPr>
+              <w:pStyle w:val="Compact"/>
+              <w:jc w:val="left"/>
+            </w:pPr>
+            <w:r>
+              <w:t xml:space="preserve">Behandling_B</w:t>
             </w:r>
           </w:p>
         </w:tc>

</xml_diff>